<commit_message>
Added 2.2 Non functional requirements and changed 2.1 Functional Requirements
</commit_message>
<xml_diff>
--- a/RAD The Kangaroo Adventure.docx
+++ b/RAD The Kangaroo Adventure.docx
@@ -102,15 +102,27 @@
         </w:rPr>
         <w:br/>
       </w:r>
-      <w:r>
-        <w:rPr>
-          <w:rFonts w:ascii="Arial" w:eastAsia="Times New Roman" w:hAnsi="Arial" w:cs="Arial"/>
-          <w:color w:val="000000"/>
-          <w:sz w:val="19"/>
-          <w:szCs w:val="19"/>
-          <w:lang w:val="en-US" w:eastAsia="sv-SE"/>
-        </w:rPr>
-        <w:t>The goal is to create a fun and challenging computer game for a little more advance gamers. The application is also supposed to be for everyone else but the focus is still to make it challenging for the advanced gamers.</w:t>
+      <w:proofErr w:type="gramStart"/>
+      <w:r>
+        <w:rPr>
+          <w:rFonts w:ascii="Arial" w:eastAsia="Times New Roman" w:hAnsi="Arial" w:cs="Arial"/>
+          <w:color w:val="000000"/>
+          <w:sz w:val="19"/>
+          <w:szCs w:val="19"/>
+          <w:lang w:val="en-US" w:eastAsia="sv-SE"/>
+        </w:rPr>
+        <w:t>The</w:t>
+      </w:r>
+      <w:proofErr w:type="gramEnd"/>
+      <w:r>
+        <w:rPr>
+          <w:rFonts w:ascii="Arial" w:eastAsia="Times New Roman" w:hAnsi="Arial" w:cs="Arial"/>
+          <w:color w:val="000000"/>
+          <w:sz w:val="19"/>
+          <w:szCs w:val="19"/>
+          <w:lang w:val="en-US" w:eastAsia="sv-SE"/>
+        </w:rPr>
+        <w:t xml:space="preserve"> goal is to create a fun and challenging computer game for a little more advance gamers. The application is also supposed to be for everyone else but the focus is still to make it challenging for the advanced gamers.</w:t>
       </w:r>
       <w:r>
         <w:rPr>
@@ -160,15 +172,27 @@
         </w:rPr>
         <w:br/>
       </w:r>
-      <w:r>
-        <w:rPr>
-          <w:rFonts w:ascii="Arial" w:eastAsia="Times New Roman" w:hAnsi="Arial" w:cs="Arial"/>
-          <w:color w:val="000000"/>
-          <w:sz w:val="19"/>
-          <w:szCs w:val="19"/>
-          <w:lang w:val="en-US" w:eastAsia="sv-SE"/>
-        </w:rPr>
-        <w:t>The application will be a desktop, standalone (non-networked), single-player application</w:t>
+      <w:proofErr w:type="gramStart"/>
+      <w:r>
+        <w:rPr>
+          <w:rFonts w:ascii="Arial" w:eastAsia="Times New Roman" w:hAnsi="Arial" w:cs="Arial"/>
+          <w:color w:val="000000"/>
+          <w:sz w:val="19"/>
+          <w:szCs w:val="19"/>
+          <w:lang w:val="en-US" w:eastAsia="sv-SE"/>
+        </w:rPr>
+        <w:t>The</w:t>
+      </w:r>
+      <w:proofErr w:type="gramEnd"/>
+      <w:r>
+        <w:rPr>
+          <w:rFonts w:ascii="Arial" w:eastAsia="Times New Roman" w:hAnsi="Arial" w:cs="Arial"/>
+          <w:color w:val="000000"/>
+          <w:sz w:val="19"/>
+          <w:szCs w:val="19"/>
+          <w:lang w:val="en-US" w:eastAsia="sv-SE"/>
+        </w:rPr>
+        <w:t xml:space="preserve"> application will be a desktop, standalone (non-networked), single-player application</w:t>
       </w:r>
       <w:r>
         <w:rPr>
@@ -215,7 +239,29 @@
           <w:szCs w:val="19"/>
           <w:lang w:val="en-US" w:eastAsia="sv-SE"/>
         </w:rPr>
-        <w:t>The game is a side scrolled 2D platform game that is level-based. The high-score will be saved when the player finish the game or more likely dies. If the game is canceled the player will have to start over from the beginning. There will be no possibility to save the game, so it has to be finished during one play through.</w:t>
+        <w:t xml:space="preserve">The game is a side scrolled 2D platform game that is level-based. The high-score will be saved when the </w:t>
+      </w:r>
+      <w:proofErr w:type="gramStart"/>
+      <w:r>
+        <w:rPr>
+          <w:rFonts w:ascii="Arial" w:eastAsia="Times New Roman" w:hAnsi="Arial" w:cs="Arial"/>
+          <w:color w:val="000000"/>
+          <w:sz w:val="19"/>
+          <w:szCs w:val="19"/>
+          <w:lang w:val="en-US" w:eastAsia="sv-SE"/>
+        </w:rPr>
+        <w:t>player finish</w:t>
+      </w:r>
+      <w:proofErr w:type="gramEnd"/>
+      <w:r>
+        <w:rPr>
+          <w:rFonts w:ascii="Arial" w:eastAsia="Times New Roman" w:hAnsi="Arial" w:cs="Arial"/>
+          <w:color w:val="000000"/>
+          <w:sz w:val="19"/>
+          <w:szCs w:val="19"/>
+          <w:lang w:val="en-US" w:eastAsia="sv-SE"/>
+        </w:rPr>
+        <w:t xml:space="preserve"> the game or more likely dies. If the game is canceled the player will have to start over from the beginning. There will be no possibility to save the game, so it has to be finished during one play through.</w:t>
       </w:r>
       <w:r>
         <w:rPr>
@@ -256,34 +302,68 @@
         </w:rPr>
         <w:br/>
       </w:r>
-      <w:r>
-        <w:rPr>
-          <w:rFonts w:ascii="Arial" w:eastAsia="Times New Roman" w:hAnsi="Arial" w:cs="Arial"/>
-          <w:color w:val="000000"/>
-          <w:sz w:val="19"/>
-          <w:szCs w:val="19"/>
-          <w:lang w:val="en-US" w:eastAsia="sv-SE"/>
-        </w:rPr>
-        <w:t>The application does include computer-based enemies. You can only play the game</w:t>
-      </w:r>
-      <w:r>
-        <w:rPr>
-          <w:rFonts w:ascii="Times New Roman" w:eastAsia="Times New Roman" w:hAnsi="Times New Roman" w:cs="Times New Roman"/>
-          <w:sz w:val="24"/>
-          <w:szCs w:val="24"/>
-          <w:lang w:val="en-US" w:eastAsia="sv-SE"/>
-        </w:rPr>
-        <w:br/>
-      </w:r>
-      <w:r>
-        <w:rPr>
-          <w:rFonts w:ascii="Arial" w:eastAsia="Times New Roman" w:hAnsi="Arial" w:cs="Arial"/>
-          <w:color w:val="000000"/>
-          <w:sz w:val="19"/>
-          <w:szCs w:val="19"/>
-          <w:lang w:val="en-US" w:eastAsia="sv-SE"/>
-        </w:rPr>
-        <w:t>alone. The application does not save interrupted games or collect any statistics (high score or other). See Possible future direction</w:t>
+      <w:proofErr w:type="gramStart"/>
+      <w:r>
+        <w:rPr>
+          <w:rFonts w:ascii="Arial" w:eastAsia="Times New Roman" w:hAnsi="Arial" w:cs="Arial"/>
+          <w:color w:val="000000"/>
+          <w:sz w:val="19"/>
+          <w:szCs w:val="19"/>
+          <w:lang w:val="en-US" w:eastAsia="sv-SE"/>
+        </w:rPr>
+        <w:t>The</w:t>
+      </w:r>
+      <w:proofErr w:type="gramEnd"/>
+      <w:r>
+        <w:rPr>
+          <w:rFonts w:ascii="Arial" w:eastAsia="Times New Roman" w:hAnsi="Arial" w:cs="Arial"/>
+          <w:color w:val="000000"/>
+          <w:sz w:val="19"/>
+          <w:szCs w:val="19"/>
+          <w:lang w:val="en-US" w:eastAsia="sv-SE"/>
+        </w:rPr>
+        <w:t xml:space="preserve"> application does include computer-based enemies. You can only play the game</w:t>
+      </w:r>
+      <w:r>
+        <w:rPr>
+          <w:rFonts w:ascii="Times New Roman" w:eastAsia="Times New Roman" w:hAnsi="Times New Roman" w:cs="Times New Roman"/>
+          <w:sz w:val="24"/>
+          <w:szCs w:val="24"/>
+          <w:lang w:val="en-US" w:eastAsia="sv-SE"/>
+        </w:rPr>
+        <w:br/>
+      </w:r>
+      <w:r>
+        <w:rPr>
+          <w:rFonts w:ascii="Arial" w:eastAsia="Times New Roman" w:hAnsi="Arial" w:cs="Arial"/>
+          <w:color w:val="000000"/>
+          <w:sz w:val="19"/>
+          <w:szCs w:val="19"/>
+          <w:lang w:val="en-US" w:eastAsia="sv-SE"/>
+        </w:rPr>
+        <w:t xml:space="preserve">alone. The application does not save interrupted games or collect any statistics (high score or other). See </w:t>
+      </w:r>
+      <w:proofErr w:type="gramStart"/>
+      <w:r>
+        <w:rPr>
+          <w:rFonts w:ascii="Arial" w:eastAsia="Times New Roman" w:hAnsi="Arial" w:cs="Arial"/>
+          <w:color w:val="000000"/>
+          <w:sz w:val="19"/>
+          <w:szCs w:val="19"/>
+          <w:lang w:val="en-US" w:eastAsia="sv-SE"/>
+        </w:rPr>
+        <w:t>Possible</w:t>
+      </w:r>
+      <w:proofErr w:type="gramEnd"/>
+      <w:r>
+        <w:rPr>
+          <w:rFonts w:ascii="Arial" w:eastAsia="Times New Roman" w:hAnsi="Arial" w:cs="Arial"/>
+          <w:color w:val="000000"/>
+          <w:sz w:val="19"/>
+          <w:szCs w:val="19"/>
+          <w:lang w:val="en-US" w:eastAsia="sv-SE"/>
+        </w:rPr>
+        <w:t xml:space="preserve"> future direction</w:t>
       </w:r>
       <w:r>
         <w:rPr>
@@ -341,7 +421,29 @@
           <w:szCs w:val="19"/>
           <w:lang w:val="en-US" w:eastAsia="sv-SE"/>
         </w:rPr>
-        <w:t>To create a fully functional game with at least one playable level that the player can play through. The level should be a tutorial level that introduce the player to every function in the game.</w:t>
+        <w:t xml:space="preserve">To create a fully functional game with at least one playable level that the player can play through. The level should be </w:t>
+      </w:r>
+      <w:proofErr w:type="gramStart"/>
+      <w:r>
+        <w:rPr>
+          <w:rFonts w:ascii="Arial" w:eastAsia="Times New Roman" w:hAnsi="Arial" w:cs="Arial"/>
+          <w:color w:val="000000"/>
+          <w:sz w:val="19"/>
+          <w:szCs w:val="19"/>
+          <w:lang w:val="en-US" w:eastAsia="sv-SE"/>
+        </w:rPr>
+        <w:t>a tutorial level that introduce</w:t>
+      </w:r>
+      <w:proofErr w:type="gramEnd"/>
+      <w:r>
+        <w:rPr>
+          <w:rFonts w:ascii="Arial" w:eastAsia="Times New Roman" w:hAnsi="Arial" w:cs="Arial"/>
+          <w:color w:val="000000"/>
+          <w:sz w:val="19"/>
+          <w:szCs w:val="19"/>
+          <w:lang w:val="en-US" w:eastAsia="sv-SE"/>
+        </w:rPr>
+        <w:t xml:space="preserve"> the player to every function in the game.</w:t>
       </w:r>
       <w:r>
         <w:rPr>
@@ -405,6 +507,7 @@
         </w:rPr>
         <w:br/>
       </w:r>
+      <w:proofErr w:type="gramStart"/>
       <w:r>
         <w:rPr>
           <w:rFonts w:ascii="Arial" w:eastAsia="Times New Roman" w:hAnsi="Arial" w:cs="Arial"/>
@@ -415,24 +518,47 @@
         </w:rPr>
         <w:t>Java, platform independent programming language.</w:t>
       </w:r>
-      <w:r>
-        <w:rPr>
-          <w:rFonts w:ascii="Times New Roman" w:eastAsia="Times New Roman" w:hAnsi="Times New Roman" w:cs="Times New Roman"/>
-          <w:sz w:val="24"/>
-          <w:szCs w:val="24"/>
-          <w:lang w:val="en-US" w:eastAsia="sv-SE"/>
-        </w:rPr>
-        <w:br/>
-      </w:r>
-      <w:r>
-        <w:rPr>
-          <w:rFonts w:ascii="Arial" w:eastAsia="Times New Roman" w:hAnsi="Arial" w:cs="Arial"/>
-          <w:color w:val="000000"/>
-          <w:sz w:val="19"/>
-          <w:szCs w:val="19"/>
-          <w:lang w:val="en-US" w:eastAsia="sv-SE"/>
-        </w:rPr>
-        <w:t>JRE, the Java Run time Environment. Additional software needed to run an Java</w:t>
+      <w:proofErr w:type="gramEnd"/>
+      <w:r>
+        <w:rPr>
+          <w:rFonts w:ascii="Times New Roman" w:eastAsia="Times New Roman" w:hAnsi="Times New Roman" w:cs="Times New Roman"/>
+          <w:sz w:val="24"/>
+          <w:szCs w:val="24"/>
+          <w:lang w:val="en-US" w:eastAsia="sv-SE"/>
+        </w:rPr>
+        <w:br/>
+      </w:r>
+      <w:r>
+        <w:rPr>
+          <w:rFonts w:ascii="Arial" w:eastAsia="Times New Roman" w:hAnsi="Arial" w:cs="Arial"/>
+          <w:color w:val="000000"/>
+          <w:sz w:val="19"/>
+          <w:szCs w:val="19"/>
+          <w:lang w:val="en-US" w:eastAsia="sv-SE"/>
+        </w:rPr>
+        <w:t xml:space="preserve">JRE, the Java Run time Environment. Additional software needed to run </w:t>
+      </w:r>
+      <w:proofErr w:type="gramStart"/>
+      <w:r>
+        <w:rPr>
+          <w:rFonts w:ascii="Arial" w:eastAsia="Times New Roman" w:hAnsi="Arial" w:cs="Arial"/>
+          <w:color w:val="000000"/>
+          <w:sz w:val="19"/>
+          <w:szCs w:val="19"/>
+          <w:lang w:val="en-US" w:eastAsia="sv-SE"/>
+        </w:rPr>
+        <w:t>an</w:t>
+      </w:r>
+      <w:proofErr w:type="gramEnd"/>
+      <w:r>
+        <w:rPr>
+          <w:rFonts w:ascii="Arial" w:eastAsia="Times New Roman" w:hAnsi="Arial" w:cs="Arial"/>
+          <w:color w:val="000000"/>
+          <w:sz w:val="19"/>
+          <w:szCs w:val="19"/>
+          <w:lang w:val="en-US" w:eastAsia="sv-SE"/>
+        </w:rPr>
+        <w:t xml:space="preserve"> Java</w:t>
       </w:r>
       <w:r>
         <w:rPr>
@@ -493,7 +619,7 @@
           <w:kern w:val="36"/>
           <w:sz w:val="48"/>
           <w:szCs w:val="48"/>
-          <w:lang w:eastAsia="sv-SE"/>
+          <w:lang w:val="en-US" w:eastAsia="sv-SE"/>
         </w:rPr>
       </w:pPr>
       <w:r>
@@ -505,194 +631,505 @@
           <w:kern w:val="36"/>
           <w:sz w:val="30"/>
           <w:szCs w:val="30"/>
-          <w:lang w:eastAsia="sv-SE"/>
+          <w:lang w:val="en-US" w:eastAsia="sv-SE"/>
         </w:rPr>
         <w:t>2 Requirements</w:t>
       </w:r>
     </w:p>
     <w:p>
       <w:pPr>
-        <w:rPr>
-          <w:rFonts w:ascii="Arial" w:eastAsia="Times New Roman" w:hAnsi="Arial" w:cs="Arial"/>
-          <w:color w:val="000000"/>
-          <w:sz w:val="19"/>
-          <w:szCs w:val="19"/>
-          <w:lang w:eastAsia="sv-SE"/>
+        <w:pStyle w:val="Ingetavstnd"/>
+        <w:rPr>
+          <w:rFonts w:ascii="Arial" w:hAnsi="Arial" w:cs="Arial"/>
+          <w:sz w:val="19"/>
+          <w:szCs w:val="19"/>
+          <w:lang w:val="en-US" w:eastAsia="sv-SE"/>
         </w:rPr>
       </w:pPr>
       <w:r>
         <w:rPr>
-          <w:rFonts w:ascii="Arial" w:eastAsia="Times New Roman" w:hAnsi="Arial" w:cs="Arial"/>
           <w:b/>
           <w:bCs/>
-          <w:color w:val="000000"/>
-          <w:sz w:val="19"/>
-          <w:szCs w:val="19"/>
           <w:lang w:val="en-US" w:eastAsia="sv-SE"/>
         </w:rPr>
         <w:t>2.1 Functional requirements</w:t>
       </w:r>
       <w:r>
         <w:rPr>
-          <w:rFonts w:ascii="Times New Roman" w:eastAsia="Times New Roman" w:hAnsi="Times New Roman" w:cs="Times New Roman"/>
-          <w:sz w:val="24"/>
-          <w:szCs w:val="24"/>
-          <w:lang w:val="en-US" w:eastAsia="sv-SE"/>
-        </w:rPr>
-        <w:br/>
-      </w:r>
-      <w:r>
-        <w:rPr>
-          <w:rFonts w:ascii="Arial" w:eastAsia="Times New Roman" w:hAnsi="Arial" w:cs="Arial"/>
-          <w:color w:val="000000"/>
-          <w:sz w:val="19"/>
-          <w:szCs w:val="19"/>
-          <w:lang w:val="en-US" w:eastAsia="sv-SE"/>
-        </w:rPr>
-        <w:t>We will use Github to synchronize the project, Eclipse as a java-editor, Slick as a framework and Microsoft Frontpage as HTML-editor.</w:t>
-      </w:r>
-      <w:r>
-        <w:rPr>
-          <w:rFonts w:ascii="Times New Roman" w:eastAsia="Times New Roman" w:hAnsi="Times New Roman" w:cs="Times New Roman"/>
-          <w:sz w:val="24"/>
-          <w:szCs w:val="24"/>
-          <w:lang w:val="en-US" w:eastAsia="sv-SE"/>
-        </w:rPr>
-        <w:br/>
-      </w:r>
-      <w:r>
-        <w:rPr>
-          <w:rFonts w:ascii="Times New Roman" w:eastAsia="Times New Roman" w:hAnsi="Times New Roman" w:cs="Times New Roman"/>
-          <w:sz w:val="24"/>
-          <w:szCs w:val="24"/>
-          <w:lang w:val="en-US" w:eastAsia="sv-SE"/>
-        </w:rPr>
-        <w:br/>
-      </w:r>
-      <w:r>
-        <w:rPr>
-          <w:rFonts w:ascii="Arial" w:eastAsia="Times New Roman" w:hAnsi="Arial" w:cs="Arial"/>
-          <w:color w:val="000000"/>
-          <w:sz w:val="19"/>
-          <w:szCs w:val="19"/>
-          <w:lang w:eastAsia="sv-SE"/>
-        </w:rPr>
-        <w:t>Listaa på saker att göra i programmet</w:t>
-      </w:r>
-      <w:r>
-        <w:rPr>
-          <w:rFonts w:ascii="Times New Roman" w:eastAsia="Times New Roman" w:hAnsi="Times New Roman" w:cs="Times New Roman"/>
-          <w:sz w:val="24"/>
-          <w:szCs w:val="24"/>
-          <w:lang w:eastAsia="sv-SE"/>
-        </w:rPr>
-        <w:br/>
-      </w:r>
-      <w:r>
-        <w:rPr>
-          <w:rFonts w:ascii="Arial" w:eastAsia="Times New Roman" w:hAnsi="Arial" w:cs="Arial"/>
-          <w:color w:val="000000"/>
-          <w:sz w:val="19"/>
-          <w:szCs w:val="19"/>
-          <w:lang w:eastAsia="sv-SE"/>
-        </w:rPr>
-        <w:t>Icke-funktionella krav</w:t>
-      </w:r>
-      <w:r>
-        <w:rPr>
-          <w:rFonts w:ascii="Times New Roman" w:eastAsia="Times New Roman" w:hAnsi="Times New Roman" w:cs="Times New Roman"/>
-          <w:sz w:val="24"/>
-          <w:szCs w:val="24"/>
-          <w:lang w:eastAsia="sv-SE"/>
-        </w:rPr>
-        <w:br/>
-      </w:r>
-      <w:r>
-        <w:rPr>
-          <w:rFonts w:ascii="Times New Roman" w:eastAsia="Times New Roman" w:hAnsi="Times New Roman" w:cs="Times New Roman"/>
-          <w:sz w:val="24"/>
-          <w:szCs w:val="24"/>
-          <w:lang w:eastAsia="sv-SE"/>
-        </w:rPr>
-        <w:br/>
-      </w:r>
-      <w:r>
-        <w:rPr>
-          <w:rFonts w:ascii="Arial" w:eastAsia="Times New Roman" w:hAnsi="Arial" w:cs="Arial"/>
+          <w:rFonts w:ascii="Times New Roman" w:hAnsi="Times New Roman" w:cs="Times New Roman"/>
+          <w:sz w:val="24"/>
+          <w:szCs w:val="24"/>
+          <w:lang w:val="en-US" w:eastAsia="sv-SE"/>
+        </w:rPr>
+        <w:br/>
+      </w:r>
+      <w:proofErr w:type="gramStart"/>
+      <w:r>
+        <w:rPr>
+          <w:rFonts w:ascii="Arial" w:hAnsi="Arial" w:cs="Arial"/>
+          <w:sz w:val="19"/>
+          <w:szCs w:val="19"/>
+          <w:lang w:val="en-US" w:eastAsia="sv-SE"/>
+        </w:rPr>
+        <w:t>We</w:t>
+      </w:r>
+      <w:proofErr w:type="gramEnd"/>
+      <w:r>
+        <w:rPr>
+          <w:rFonts w:ascii="Arial" w:hAnsi="Arial" w:cs="Arial"/>
+          <w:sz w:val="19"/>
+          <w:szCs w:val="19"/>
+          <w:lang w:val="en-US" w:eastAsia="sv-SE"/>
+        </w:rPr>
+        <w:t xml:space="preserve"> will use </w:t>
+      </w:r>
+      <w:proofErr w:type="spellStart"/>
+      <w:r>
+        <w:rPr>
+          <w:rFonts w:ascii="Arial" w:hAnsi="Arial" w:cs="Arial"/>
+          <w:sz w:val="19"/>
+          <w:szCs w:val="19"/>
+          <w:lang w:val="en-US" w:eastAsia="sv-SE"/>
+        </w:rPr>
+        <w:t>Github</w:t>
+      </w:r>
+      <w:proofErr w:type="spellEnd"/>
+      <w:r>
+        <w:rPr>
+          <w:rFonts w:ascii="Arial" w:hAnsi="Arial" w:cs="Arial"/>
+          <w:sz w:val="19"/>
+          <w:szCs w:val="19"/>
+          <w:lang w:val="en-US" w:eastAsia="sv-SE"/>
+        </w:rPr>
+        <w:t xml:space="preserve"> to synchronize the project, Eclipse as a java-editor, Slick as a framework</w:t>
+      </w:r>
+      <w:r>
+        <w:rPr>
+          <w:rFonts w:ascii="Arial" w:hAnsi="Arial" w:cs="Arial"/>
+          <w:sz w:val="19"/>
+          <w:szCs w:val="19"/>
+          <w:lang w:val="en-US" w:eastAsia="sv-SE"/>
+        </w:rPr>
+        <w:t>.</w:t>
+      </w:r>
+    </w:p>
+    <w:p>
+      <w:pPr>
+        <w:pStyle w:val="Ingetavstnd"/>
+        <w:rPr>
+          <w:rFonts w:ascii="Arial" w:hAnsi="Arial" w:cs="Arial"/>
+          <w:sz w:val="19"/>
+          <w:szCs w:val="19"/>
+          <w:lang w:val="en-US" w:eastAsia="sv-SE"/>
+        </w:rPr>
+      </w:pPr>
+      <w:r>
+        <w:rPr>
+          <w:rFonts w:ascii="Arial" w:hAnsi="Arial" w:cs="Arial"/>
+          <w:sz w:val="19"/>
+          <w:szCs w:val="19"/>
+          <w:lang w:val="en-US" w:eastAsia="sv-SE"/>
+        </w:rPr>
+        <w:t>You shall be able to see the high score, open the option view. Also start the game and exit the game as well.</w:t>
+      </w:r>
+    </w:p>
+    <w:p>
+      <w:pPr>
+        <w:pStyle w:val="Ingetavstnd"/>
+        <w:rPr>
+          <w:rFonts w:ascii="Arial" w:hAnsi="Arial" w:cs="Arial"/>
+          <w:sz w:val="19"/>
+          <w:szCs w:val="19"/>
+          <w:lang w:val="en-US" w:eastAsia="sv-SE"/>
+        </w:rPr>
+      </w:pPr>
+      <w:r>
+        <w:rPr>
+          <w:rFonts w:ascii="Arial" w:hAnsi="Arial" w:cs="Arial"/>
+          <w:sz w:val="19"/>
+          <w:szCs w:val="19"/>
+          <w:lang w:val="en-US" w:eastAsia="sv-SE"/>
+        </w:rPr>
+        <w:t>When</w:t>
+      </w:r>
+      <w:r>
+        <w:rPr>
+          <w:rFonts w:ascii="Arial" w:hAnsi="Arial" w:cs="Arial"/>
+          <w:sz w:val="19"/>
+          <w:szCs w:val="19"/>
+          <w:lang w:val="en-US" w:eastAsia="sv-SE"/>
+        </w:rPr>
+        <w:t xml:space="preserve"> you’ve started the game you have to be able to move. That includes jump and move to the left and to the right. In the game there will be tiles that will either be solid or non solid. That will make up the map itself. There will also be some kind of enemy. The enemy will have its own pattern where it walks. If the kangaroo collides with the enemy, either the enemy or the kangaroo will die. It all depends on from witch </w:t>
+      </w:r>
+      <w:proofErr w:type="spellStart"/>
+      <w:r>
+        <w:rPr>
+          <w:rFonts w:ascii="Arial" w:hAnsi="Arial" w:cs="Arial"/>
+          <w:sz w:val="19"/>
+          <w:szCs w:val="19"/>
+          <w:lang w:val="en-US" w:eastAsia="sv-SE"/>
+        </w:rPr>
+        <w:t>directionthe</w:t>
+      </w:r>
+      <w:proofErr w:type="spellEnd"/>
+      <w:r>
+        <w:rPr>
+          <w:rFonts w:ascii="Arial" w:hAnsi="Arial" w:cs="Arial"/>
+          <w:sz w:val="19"/>
+          <w:szCs w:val="19"/>
+          <w:lang w:val="en-US" w:eastAsia="sv-SE"/>
+        </w:rPr>
+        <w:t xml:space="preserve"> kangaroo and the enemy collides. When the kangaroo reaches a specific point on the map, in our case a sign, the level will be over and the high score will be evaluated.</w:t>
+      </w:r>
+    </w:p>
+    <w:p>
+      <w:pPr>
+        <w:rPr>
+          <w:rFonts w:ascii="Times New Roman" w:eastAsia="Times New Roman" w:hAnsi="Times New Roman" w:cs="Times New Roman"/>
+          <w:sz w:val="24"/>
+          <w:szCs w:val="24"/>
+          <w:lang w:val="en-US" w:eastAsia="sv-SE"/>
+        </w:rPr>
+      </w:pPr>
+      <w:proofErr w:type="spellStart"/>
+      <w:r>
+        <w:rPr>
+          <w:rFonts w:ascii="Arial" w:eastAsia="Times New Roman" w:hAnsi="Arial" w:cs="Arial"/>
+          <w:color w:val="000000"/>
+          <w:sz w:val="19"/>
+          <w:szCs w:val="19"/>
+          <w:lang w:val="en-US" w:eastAsia="sv-SE"/>
+        </w:rPr>
+        <w:t>Listaa</w:t>
+      </w:r>
+      <w:proofErr w:type="spellEnd"/>
+      <w:r>
+        <w:rPr>
+          <w:rFonts w:ascii="Arial" w:eastAsia="Times New Roman" w:hAnsi="Arial" w:cs="Arial"/>
+          <w:color w:val="000000"/>
+          <w:sz w:val="19"/>
+          <w:szCs w:val="19"/>
+          <w:lang w:val="en-US" w:eastAsia="sv-SE"/>
+        </w:rPr>
+        <w:t xml:space="preserve"> </w:t>
+      </w:r>
+      <w:proofErr w:type="spellStart"/>
+      <w:r>
+        <w:rPr>
+          <w:rFonts w:ascii="Arial" w:eastAsia="Times New Roman" w:hAnsi="Arial" w:cs="Arial"/>
+          <w:color w:val="000000"/>
+          <w:sz w:val="19"/>
+          <w:szCs w:val="19"/>
+          <w:lang w:val="en-US" w:eastAsia="sv-SE"/>
+        </w:rPr>
+        <w:t>på</w:t>
+      </w:r>
+      <w:proofErr w:type="spellEnd"/>
+      <w:r>
+        <w:rPr>
+          <w:rFonts w:ascii="Arial" w:eastAsia="Times New Roman" w:hAnsi="Arial" w:cs="Arial"/>
+          <w:color w:val="000000"/>
+          <w:sz w:val="19"/>
+          <w:szCs w:val="19"/>
+          <w:lang w:val="en-US" w:eastAsia="sv-SE"/>
+        </w:rPr>
+        <w:t xml:space="preserve"> </w:t>
+      </w:r>
+      <w:proofErr w:type="spellStart"/>
+      <w:r>
+        <w:rPr>
+          <w:rFonts w:ascii="Arial" w:eastAsia="Times New Roman" w:hAnsi="Arial" w:cs="Arial"/>
+          <w:color w:val="000000"/>
+          <w:sz w:val="19"/>
+          <w:szCs w:val="19"/>
+          <w:lang w:val="en-US" w:eastAsia="sv-SE"/>
+        </w:rPr>
+        <w:t>saker</w:t>
+      </w:r>
+      <w:proofErr w:type="spellEnd"/>
+      <w:r>
+        <w:rPr>
+          <w:rFonts w:ascii="Arial" w:eastAsia="Times New Roman" w:hAnsi="Arial" w:cs="Arial"/>
+          <w:color w:val="000000"/>
+          <w:sz w:val="19"/>
+          <w:szCs w:val="19"/>
+          <w:lang w:val="en-US" w:eastAsia="sv-SE"/>
+        </w:rPr>
+        <w:t xml:space="preserve"> </w:t>
+      </w:r>
+      <w:proofErr w:type="spellStart"/>
+      <w:r>
+        <w:rPr>
+          <w:rFonts w:ascii="Arial" w:eastAsia="Times New Roman" w:hAnsi="Arial" w:cs="Arial"/>
+          <w:color w:val="000000"/>
+          <w:sz w:val="19"/>
+          <w:szCs w:val="19"/>
+          <w:lang w:val="en-US" w:eastAsia="sv-SE"/>
+        </w:rPr>
+        <w:t>att</w:t>
+      </w:r>
+      <w:proofErr w:type="spellEnd"/>
+      <w:r>
+        <w:rPr>
+          <w:rFonts w:ascii="Arial" w:eastAsia="Times New Roman" w:hAnsi="Arial" w:cs="Arial"/>
+          <w:color w:val="000000"/>
+          <w:sz w:val="19"/>
+          <w:szCs w:val="19"/>
+          <w:lang w:val="en-US" w:eastAsia="sv-SE"/>
+        </w:rPr>
+        <w:t xml:space="preserve"> </w:t>
+      </w:r>
+      <w:proofErr w:type="spellStart"/>
+      <w:r>
+        <w:rPr>
+          <w:rFonts w:ascii="Arial" w:eastAsia="Times New Roman" w:hAnsi="Arial" w:cs="Arial"/>
+          <w:color w:val="000000"/>
+          <w:sz w:val="19"/>
+          <w:szCs w:val="19"/>
+          <w:lang w:val="en-US" w:eastAsia="sv-SE"/>
+        </w:rPr>
+        <w:t>göra</w:t>
+      </w:r>
+      <w:proofErr w:type="spellEnd"/>
+      <w:r>
+        <w:rPr>
+          <w:rFonts w:ascii="Arial" w:eastAsia="Times New Roman" w:hAnsi="Arial" w:cs="Arial"/>
+          <w:color w:val="000000"/>
+          <w:sz w:val="19"/>
+          <w:szCs w:val="19"/>
+          <w:lang w:val="en-US" w:eastAsia="sv-SE"/>
+        </w:rPr>
+        <w:t xml:space="preserve"> </w:t>
+      </w:r>
+      <w:proofErr w:type="spellStart"/>
+      <w:r>
+        <w:rPr>
+          <w:rFonts w:ascii="Arial" w:eastAsia="Times New Roman" w:hAnsi="Arial" w:cs="Arial"/>
+          <w:color w:val="000000"/>
+          <w:sz w:val="19"/>
+          <w:szCs w:val="19"/>
+          <w:lang w:val="en-US" w:eastAsia="sv-SE"/>
+        </w:rPr>
+        <w:t>i</w:t>
+      </w:r>
+      <w:proofErr w:type="spellEnd"/>
+      <w:r>
+        <w:rPr>
+          <w:rFonts w:ascii="Arial" w:eastAsia="Times New Roman" w:hAnsi="Arial" w:cs="Arial"/>
+          <w:color w:val="000000"/>
+          <w:sz w:val="19"/>
+          <w:szCs w:val="19"/>
+          <w:lang w:val="en-US" w:eastAsia="sv-SE"/>
+        </w:rPr>
+        <w:t xml:space="preserve"> </w:t>
+      </w:r>
+      <w:proofErr w:type="spellStart"/>
+      <w:r>
+        <w:rPr>
+          <w:rFonts w:ascii="Arial" w:eastAsia="Times New Roman" w:hAnsi="Arial" w:cs="Arial"/>
+          <w:color w:val="000000"/>
+          <w:sz w:val="19"/>
+          <w:szCs w:val="19"/>
+          <w:lang w:val="en-US" w:eastAsia="sv-SE"/>
+        </w:rPr>
+        <w:t>programmet</w:t>
+      </w:r>
+      <w:proofErr w:type="spellEnd"/>
+      <w:r>
+        <w:rPr>
+          <w:rFonts w:ascii="Times New Roman" w:eastAsia="Times New Roman" w:hAnsi="Times New Roman" w:cs="Times New Roman"/>
+          <w:sz w:val="24"/>
+          <w:szCs w:val="24"/>
+          <w:lang w:val="en-US" w:eastAsia="sv-SE"/>
+        </w:rPr>
+        <w:br/>
+      </w:r>
+      <w:proofErr w:type="spellStart"/>
+      <w:r>
+        <w:rPr>
+          <w:rFonts w:ascii="Arial" w:eastAsia="Times New Roman" w:hAnsi="Arial" w:cs="Arial"/>
+          <w:color w:val="000000"/>
+          <w:sz w:val="19"/>
+          <w:szCs w:val="19"/>
+          <w:lang w:val="en-US" w:eastAsia="sv-SE"/>
+        </w:rPr>
+        <w:t>Icke-funktionella</w:t>
+      </w:r>
+      <w:proofErr w:type="spellEnd"/>
+      <w:r>
+        <w:rPr>
+          <w:rFonts w:ascii="Arial" w:eastAsia="Times New Roman" w:hAnsi="Arial" w:cs="Arial"/>
+          <w:color w:val="000000"/>
+          <w:sz w:val="19"/>
+          <w:szCs w:val="19"/>
+          <w:lang w:val="en-US" w:eastAsia="sv-SE"/>
+        </w:rPr>
+        <w:t xml:space="preserve"> </w:t>
+      </w:r>
+      <w:proofErr w:type="spellStart"/>
+      <w:r>
+        <w:rPr>
+          <w:rFonts w:ascii="Arial" w:eastAsia="Times New Roman" w:hAnsi="Arial" w:cs="Arial"/>
+          <w:color w:val="000000"/>
+          <w:sz w:val="19"/>
+          <w:szCs w:val="19"/>
+          <w:lang w:val="en-US" w:eastAsia="sv-SE"/>
+        </w:rPr>
+        <w:t>krav</w:t>
+      </w:r>
+      <w:proofErr w:type="spellEnd"/>
+    </w:p>
+    <w:p>
+      <w:pPr>
+        <w:pStyle w:val="Ingetavstnd"/>
+        <w:rPr>
+          <w:lang w:val="en-US" w:eastAsia="sv-SE"/>
+        </w:rPr>
+      </w:pPr>
+      <w:r>
+        <w:rPr>
           <w:b/>
           <w:bCs/>
-          <w:color w:val="000000"/>
-          <w:sz w:val="19"/>
-          <w:szCs w:val="19"/>
-          <w:lang w:eastAsia="sv-SE"/>
-        </w:rPr>
-        <w:t>2.3.1 Use case model</w:t>
-      </w:r>
-      <w:r>
-        <w:rPr>
-          <w:rFonts w:ascii="Times New Roman" w:eastAsia="Times New Roman" w:hAnsi="Times New Roman" w:cs="Times New Roman"/>
-          <w:sz w:val="24"/>
-          <w:szCs w:val="24"/>
-          <w:lang w:eastAsia="sv-SE"/>
-        </w:rPr>
-        <w:br/>
-      </w:r>
-      <w:r>
-        <w:rPr>
-          <w:rFonts w:ascii="Arial" w:eastAsia="Times New Roman" w:hAnsi="Arial" w:cs="Arial"/>
-          <w:color w:val="000000"/>
-          <w:sz w:val="19"/>
-          <w:szCs w:val="19"/>
-          <w:lang w:eastAsia="sv-SE"/>
-        </w:rPr>
-        <w:t>See APPENDIX for UML diagram and textual descriptions.</w:t>
-      </w:r>
-      <w:r>
-        <w:rPr>
-          <w:rFonts w:ascii="Times New Roman" w:eastAsia="Times New Roman" w:hAnsi="Times New Roman" w:cs="Times New Roman"/>
-          <w:sz w:val="24"/>
-          <w:szCs w:val="24"/>
-          <w:lang w:eastAsia="sv-SE"/>
-        </w:rPr>
-        <w:br/>
-      </w:r>
-      <w:r>
-        <w:rPr>
-          <w:rFonts w:ascii="Times New Roman" w:eastAsia="Times New Roman" w:hAnsi="Times New Roman" w:cs="Times New Roman"/>
-          <w:sz w:val="24"/>
-          <w:szCs w:val="24"/>
-          <w:lang w:eastAsia="sv-SE"/>
-        </w:rPr>
-        <w:br/>
-      </w:r>
-      <w:r>
-        <w:rPr>
-          <w:rFonts w:ascii="Arial" w:eastAsia="Times New Roman" w:hAnsi="Arial" w:cs="Arial"/>
+          <w:lang w:val="en-US" w:eastAsia="sv-SE"/>
+        </w:rPr>
+        <w:lastRenderedPageBreak/>
+        <w:t>2.2 Non f</w:t>
+      </w:r>
+      <w:r>
+        <w:rPr>
           <w:b/>
           <w:bCs/>
-          <w:color w:val="000000"/>
-          <w:sz w:val="19"/>
-          <w:szCs w:val="19"/>
-          <w:lang w:eastAsia="sv-SE"/>
+          <w:lang w:val="en-US" w:eastAsia="sv-SE"/>
+        </w:rPr>
+        <w:t>unctional requirements</w:t>
+      </w:r>
+      <w:r>
+        <w:rPr>
+          <w:rFonts w:ascii="Times New Roman" w:hAnsi="Times New Roman" w:cs="Times New Roman"/>
+          <w:sz w:val="24"/>
+          <w:szCs w:val="24"/>
+          <w:lang w:val="en-US" w:eastAsia="sv-SE"/>
+        </w:rPr>
+        <w:br/>
+      </w:r>
+      <w:proofErr w:type="gramStart"/>
+      <w:r>
+        <w:rPr>
+          <w:rFonts w:ascii="Arial" w:hAnsi="Arial" w:cs="Arial"/>
+          <w:sz w:val="19"/>
+          <w:szCs w:val="19"/>
+          <w:lang w:val="en-US" w:eastAsia="sv-SE"/>
+        </w:rPr>
+        <w:t>The</w:t>
+      </w:r>
+      <w:proofErr w:type="gramEnd"/>
+      <w:r>
+        <w:rPr>
+          <w:rFonts w:ascii="Arial" w:hAnsi="Arial" w:cs="Arial"/>
+          <w:sz w:val="19"/>
+          <w:szCs w:val="19"/>
+          <w:lang w:val="en-US" w:eastAsia="sv-SE"/>
+        </w:rPr>
+        <w:t xml:space="preserve"> game shall be </w:t>
+      </w:r>
+      <w:r>
+        <w:rPr>
+          <w:rFonts w:ascii="Arial" w:hAnsi="Arial" w:cs="Arial"/>
+          <w:sz w:val="19"/>
+          <w:szCs w:val="19"/>
+          <w:u w:val="single"/>
+          <w:lang w:val="en-US" w:eastAsia="sv-SE"/>
+        </w:rPr>
+        <w:t>very</w:t>
+      </w:r>
+      <w:r>
+        <w:rPr>
+          <w:rFonts w:ascii="Arial" w:hAnsi="Arial" w:cs="Arial"/>
+          <w:sz w:val="19"/>
+          <w:szCs w:val="19"/>
+          <w:lang w:val="en-US" w:eastAsia="sv-SE"/>
+        </w:rPr>
+        <w:t xml:space="preserve"> difficult. There shall also be some different ways to finish each level. We will also have some nice animations and good ba</w:t>
+      </w:r>
+      <w:r>
+        <w:rPr>
+          <w:rFonts w:ascii="Arial" w:hAnsi="Arial" w:cs="Arial"/>
+          <w:sz w:val="19"/>
+          <w:szCs w:val="19"/>
+          <w:lang w:val="en-US" w:eastAsia="sv-SE"/>
+        </w:rPr>
+        <w:t>ckground music</w:t>
+      </w:r>
+      <w:r>
+        <w:rPr>
+          <w:rFonts w:ascii="Times New Roman" w:hAnsi="Times New Roman" w:cs="Times New Roman"/>
+          <w:sz w:val="24"/>
+          <w:szCs w:val="24"/>
+          <w:lang w:val="en-US" w:eastAsia="sv-SE"/>
+        </w:rPr>
+        <w:br/>
+      </w:r>
+      <w:r>
+        <w:rPr>
+          <w:b/>
+          <w:bCs/>
+          <w:lang w:val="en-US" w:eastAsia="sv-SE"/>
+        </w:rPr>
+        <w:t>2.3.1 Use case model</w:t>
+      </w:r>
+      <w:r>
+        <w:rPr>
+          <w:rFonts w:ascii="Times New Roman" w:hAnsi="Times New Roman" w:cs="Times New Roman"/>
+          <w:sz w:val="24"/>
+          <w:szCs w:val="24"/>
+          <w:lang w:val="en-US" w:eastAsia="sv-SE"/>
+        </w:rPr>
+        <w:br/>
+      </w:r>
+      <w:r>
+        <w:rPr>
+          <w:lang w:val="en-US" w:eastAsia="sv-SE"/>
+        </w:rPr>
+        <w:t>See APPENDIX for UML diagram and textual descriptions.</w:t>
+      </w:r>
+      <w:r>
+        <w:rPr>
+          <w:rFonts w:ascii="Times New Roman" w:hAnsi="Times New Roman" w:cs="Times New Roman"/>
+          <w:sz w:val="24"/>
+          <w:szCs w:val="24"/>
+          <w:lang w:val="en-US" w:eastAsia="sv-SE"/>
+        </w:rPr>
+        <w:br/>
+      </w:r>
+      <w:r>
+        <w:rPr>
+          <w:rFonts w:ascii="Times New Roman" w:hAnsi="Times New Roman" w:cs="Times New Roman"/>
+          <w:sz w:val="24"/>
+          <w:szCs w:val="24"/>
+          <w:lang w:val="en-US" w:eastAsia="sv-SE"/>
+        </w:rPr>
+        <w:br/>
+      </w:r>
+      <w:r>
+        <w:rPr>
+          <w:b/>
+          <w:bCs/>
+          <w:lang w:val="en-US" w:eastAsia="sv-SE"/>
         </w:rPr>
         <w:t>2.3.3 Domain model</w:t>
       </w:r>
       <w:r>
         <w:rPr>
-          <w:rFonts w:ascii="Times New Roman" w:eastAsia="Times New Roman" w:hAnsi="Times New Roman" w:cs="Times New Roman"/>
-          <w:sz w:val="24"/>
-          <w:szCs w:val="24"/>
-          <w:lang w:eastAsia="sv-SE"/>
-        </w:rPr>
-        <w:br/>
-      </w:r>
-      <w:r>
-        <w:rPr>
-          <w:rFonts w:ascii="Arial" w:eastAsia="Times New Roman" w:hAnsi="Arial" w:cs="Arial"/>
-          <w:color w:val="000000"/>
-          <w:sz w:val="19"/>
-          <w:szCs w:val="19"/>
-          <w:lang w:eastAsia="sv-SE"/>
+          <w:rFonts w:ascii="Times New Roman" w:hAnsi="Times New Roman" w:cs="Times New Roman"/>
+          <w:sz w:val="24"/>
+          <w:szCs w:val="24"/>
+          <w:lang w:val="en-US" w:eastAsia="sv-SE"/>
+        </w:rPr>
+        <w:br/>
+      </w:r>
+      <w:r>
+        <w:rPr>
+          <w:lang w:val="en-US" w:eastAsia="sv-SE"/>
         </w:rPr>
         <w:t>See APPENDIX</w:t>
       </w:r>
@@ -932,6 +1369,15 @@
       <w:szCs w:val="48"/>
       <w:lang w:eastAsia="sv-SE"/>
     </w:rPr>
+  </w:style>
+  <w:style w:type="paragraph" w:styleId="Ingetavstnd">
+    <w:name w:val="No Spacing"/>
+    <w:uiPriority w:val="1"/>
+    <w:qFormat/>
+    <w:rsid w:val="00803FDA"/>
+    <w:pPr>
+      <w:spacing w:after="0" w:line="240" w:lineRule="auto"/>
+    </w:pPr>
   </w:style>
 </w:styles>
 </file>

</xml_diff>